<commit_message>
doc updated for building snap package
</commit_message>
<xml_diff>
--- a/docs/Publishing software in snap store.docx
+++ b/docs/Publishing software in snap store.docx
@@ -5,7 +5,7 @@
     <w:p>
       <w:pPr>
         <w:pStyle w:val="Normal"/>
-        <w:spacing w:lineRule="auto" w:line="240" w:before="0" w:after="202"/>
+        <w:spacing w:lineRule="auto" w:line="240" w:before="0" w:after="173"/>
         <w:jc w:val="center"/>
         <w:rPr/>
       </w:pPr>
@@ -27,7 +27,7 @@
           <w:ilvl w:val="0"/>
           <w:numId w:val="2"/>
         </w:numPr>
-        <w:spacing w:lineRule="auto" w:line="240" w:before="0" w:after="202"/>
+        <w:spacing w:lineRule="auto" w:line="240" w:before="0" w:after="173"/>
         <w:rPr/>
       </w:pPr>
       <w:r>
@@ -48,7 +48,7 @@
           <w:ilvl w:val="0"/>
           <w:numId w:val="0"/>
         </w:numPr>
-        <w:spacing w:lineRule="auto" w:line="240" w:before="0" w:after="202"/>
+        <w:spacing w:lineRule="auto" w:line="240" w:before="0" w:after="173"/>
         <w:ind w:hanging="0" w:left="720"/>
         <w:rPr/>
       </w:pPr>
@@ -68,7 +68,7 @@
           <w:ilvl w:val="0"/>
           <w:numId w:val="2"/>
         </w:numPr>
-        <w:spacing w:lineRule="auto" w:line="240" w:before="0" w:after="202"/>
+        <w:spacing w:lineRule="auto" w:line="240" w:before="0" w:after="173"/>
         <w:rPr/>
       </w:pPr>
       <w:r>
@@ -104,7 +104,7 @@
           <w:tab w:val="left" w:pos="13740" w:leader="none"/>
           <w:tab w:val="left" w:pos="14656" w:leader="none"/>
         </w:tabs>
-        <w:spacing w:lineRule="auto" w:line="240" w:before="0" w:after="202"/>
+        <w:spacing w:lineRule="auto" w:line="240" w:before="0" w:after="173"/>
         <w:ind w:left="720"/>
         <w:rPr/>
       </w:pPr>
@@ -124,7 +124,7 @@
           <w:ilvl w:val="0"/>
           <w:numId w:val="2"/>
         </w:numPr>
-        <w:spacing w:lineRule="auto" w:line="240" w:before="0" w:after="202"/>
+        <w:spacing w:lineRule="auto" w:line="240" w:before="0" w:after="173"/>
         <w:rPr/>
       </w:pPr>
       <w:r>
@@ -160,7 +160,7 @@
           <w:tab w:val="left" w:pos="13740" w:leader="none"/>
           <w:tab w:val="left" w:pos="14656" w:leader="none"/>
         </w:tabs>
-        <w:spacing w:lineRule="auto" w:line="240" w:before="0" w:after="202"/>
+        <w:spacing w:lineRule="auto" w:line="240" w:before="0" w:after="173"/>
         <w:ind w:left="720"/>
         <w:rPr/>
       </w:pPr>
@@ -180,7 +180,7 @@
           <w:ilvl w:val="0"/>
           <w:numId w:val="2"/>
         </w:numPr>
-        <w:spacing w:lineRule="auto" w:line="240" w:before="0" w:after="202"/>
+        <w:spacing w:lineRule="auto" w:line="240" w:before="0" w:after="173"/>
         <w:rPr/>
       </w:pPr>
       <w:r>
@@ -209,7 +209,7 @@
           <w:ilvl w:val="0"/>
           <w:numId w:val="2"/>
         </w:numPr>
-        <w:spacing w:lineRule="auto" w:line="240" w:before="0" w:after="202"/>
+        <w:spacing w:lineRule="auto" w:line="240" w:before="0" w:after="173"/>
         <w:rPr/>
       </w:pPr>
       <w:r>
@@ -245,7 +245,7 @@
           <w:tab w:val="left" w:pos="13740" w:leader="none"/>
           <w:tab w:val="left" w:pos="14656" w:leader="none"/>
         </w:tabs>
-        <w:spacing w:lineRule="auto" w:line="240" w:before="0" w:after="202"/>
+        <w:spacing w:lineRule="auto" w:line="240" w:before="0" w:after="173"/>
         <w:ind w:left="720"/>
         <w:rPr/>
       </w:pPr>
@@ -265,7 +265,7 @@
           <w:ilvl w:val="0"/>
           <w:numId w:val="2"/>
         </w:numPr>
-        <w:spacing w:lineRule="auto" w:line="240" w:before="0" w:after="202"/>
+        <w:spacing w:lineRule="auto" w:line="240" w:before="0" w:after="173"/>
         <w:rPr/>
       </w:pPr>
       <w:r>
@@ -301,7 +301,7 @@
           <w:tab w:val="left" w:pos="13740" w:leader="none"/>
           <w:tab w:val="left" w:pos="14656" w:leader="none"/>
         </w:tabs>
-        <w:spacing w:lineRule="auto" w:line="240" w:before="0" w:after="202"/>
+        <w:spacing w:lineRule="auto" w:line="240" w:before="0" w:after="173"/>
         <w:ind w:left="720"/>
         <w:rPr/>
       </w:pPr>
@@ -336,7 +336,7 @@
           <w:tab w:val="left" w:pos="13740" w:leader="none"/>
           <w:tab w:val="left" w:pos="14656" w:leader="none"/>
         </w:tabs>
-        <w:spacing w:lineRule="auto" w:line="240" w:before="0" w:after="202"/>
+        <w:spacing w:lineRule="auto" w:line="240" w:before="0" w:after="173"/>
         <w:ind w:left="720"/>
         <w:rPr/>
       </w:pPr>
@@ -390,7 +390,7 @@
           <w:ilvl w:val="0"/>
           <w:numId w:val="2"/>
         </w:numPr>
-        <w:spacing w:lineRule="auto" w:line="240" w:before="0" w:after="202"/>
+        <w:spacing w:lineRule="auto" w:line="240" w:before="0" w:after="173"/>
         <w:rPr/>
       </w:pPr>
       <w:r>
@@ -426,7 +426,7 @@
           <w:tab w:val="left" w:pos="13740" w:leader="none"/>
           <w:tab w:val="left" w:pos="14656" w:leader="none"/>
         </w:tabs>
-        <w:spacing w:lineRule="auto" w:line="240" w:before="0" w:after="202"/>
+        <w:spacing w:lineRule="auto" w:line="240" w:before="0" w:after="173"/>
         <w:ind w:left="720"/>
         <w:rPr/>
       </w:pPr>
@@ -436,15 +436,7 @@
           <w:sz w:val="20"/>
           <w:szCs w:val="20"/>
         </w:rPr>
-        <w:t xml:space="preserve">snapcraft </w:t>
-      </w:r>
-      <w:r>
-        <w:rPr>
-          <w:rFonts w:eastAsia="Times New Roman" w:cs="Courier New" w:ascii="times new roman" w:hAnsi="times new roman"/>
-          <w:sz w:val="24"/>
-          <w:szCs w:val="24"/>
-        </w:rPr>
-        <w:t>or</w:t>
+        <w:t>snapcraft --output build/</w:t>
       </w:r>
       <w:r>
         <w:rPr>
@@ -452,68 +444,7 @@
           <w:sz w:val="20"/>
           <w:szCs w:val="20"/>
         </w:rPr>
-        <w:t xml:space="preserve"> snapcraft --debug</w:t>
-      </w:r>
-    </w:p>
-    <w:p>
-      <w:pPr>
-        <w:pStyle w:val="Normal"/>
-        <w:spacing w:lineRule="auto" w:line="240" w:before="0" w:after="202"/>
-        <w:ind w:left="720"/>
-        <w:rPr/>
-      </w:pPr>
-      <w:r>
-        <w:rPr>
-          <w:rFonts w:eastAsia="Times New Roman" w:cs="Segoe UI Emoji" w:ascii="Segoe UI Emoji" w:hAnsi="Segoe UI Emoji"/>
-          <w:sz w:val="24"/>
-          <w:szCs w:val="24"/>
-        </w:rPr>
-        <w:t>✅</w:t>
-      </w:r>
-      <w:r>
-        <w:rPr>
-          <w:rFonts w:eastAsia="Times New Roman" w:cs="Times New Roman" w:ascii="Times New Roman" w:hAnsi="Times New Roman"/>
-          <w:sz w:val="24"/>
-          <w:szCs w:val="24"/>
-        </w:rPr>
         <w:t xml:space="preserve"> </w:t>
-      </w:r>
-      <w:r>
-        <w:rPr>
-          <w:rFonts w:eastAsia="Times New Roman" w:cs="Times New Roman" w:ascii="Times New Roman" w:hAnsi="Times New Roman"/>
-          <w:sz w:val="24"/>
-          <w:szCs w:val="24"/>
-        </w:rPr>
-        <w:t>Make sure yo</w:t>
-      </w:r>
-      <w:r>
-        <w:rPr>
-          <w:rFonts w:eastAsia="Times New Roman" w:cs="Times New Roman" w:ascii="Times New Roman" w:hAnsi="Times New Roman"/>
-          <w:sz w:val="24"/>
-          <w:szCs w:val="24"/>
-        </w:rPr>
-        <w:t>u have snapcraft.yaml file inside the snap folder and localpdf-studio.desktop file in your project’s root folder.</w:t>
-      </w:r>
-    </w:p>
-    <w:p>
-      <w:pPr>
-        <w:pStyle w:val="Normal"/>
-        <w:numPr>
-          <w:ilvl w:val="0"/>
-          <w:numId w:val="2"/>
-        </w:numPr>
-        <w:spacing w:lineRule="auto" w:line="240" w:before="0" w:after="202"/>
-        <w:rPr/>
-      </w:pPr>
-      <w:r>
-        <w:rPr>
-          <w:rFonts w:eastAsia="Times New Roman" w:cs="Times New Roman" w:ascii="Times New Roman" w:hAnsi="Times New Roman"/>
-          <w:b/>
-          <w:bCs/>
-          <w:sz w:val="24"/>
-          <w:szCs w:val="24"/>
-        </w:rPr>
-        <w:t>Test the Snap locally:</w:t>
       </w:r>
     </w:p>
     <w:p>
@@ -538,33 +469,25 @@
           <w:tab w:val="left" w:pos="13740" w:leader="none"/>
           <w:tab w:val="left" w:pos="14656" w:leader="none"/>
         </w:tabs>
-        <w:spacing w:lineRule="auto" w:line="240" w:before="0" w:after="202"/>
+        <w:spacing w:lineRule="auto" w:line="240" w:before="0" w:after="173"/>
         <w:ind w:left="720"/>
         <w:rPr/>
       </w:pPr>
+      <w:r>
+        <w:rPr>
+          <w:rFonts w:eastAsia="Times New Roman" w:cs="Courier New" w:ascii="times new roman" w:hAnsi="times new roman"/>
+          <w:sz w:val="24"/>
+          <w:szCs w:val="24"/>
+        </w:rPr>
+        <w:t>or</w:t>
+      </w:r>
       <w:r>
         <w:rPr>
           <w:rFonts w:eastAsia="Times New Roman" w:cs="Courier New" w:ascii="Courier New" w:hAnsi="Courier New"/>
           <w:sz w:val="20"/>
           <w:szCs w:val="20"/>
         </w:rPr>
-        <w:t>sudo snap install localpdf-studio_0.0.</w:t>
-      </w:r>
-      <w:r>
-        <w:rPr>
-          <w:rFonts w:eastAsia="Times New Roman" w:cs="Courier New" w:ascii="Courier New" w:hAnsi="Courier New"/>
-          <w:sz w:val="20"/>
-          <w:szCs w:val="20"/>
-        </w:rPr>
-        <w:t>6</w:t>
-      </w:r>
-      <w:r>
-        <w:rPr>
-          <w:rFonts w:eastAsia="Times New Roman" w:cs="Courier New" w:ascii="Courier New" w:hAnsi="Courier New"/>
-          <w:sz w:val="20"/>
-          <w:szCs w:val="20"/>
-        </w:rPr>
-        <w:t>_amd64.snap --dangerous</w:t>
+        <w:t xml:space="preserve"> </w:t>
       </w:r>
     </w:p>
     <w:p>
@@ -589,17 +512,41 @@
           <w:tab w:val="left" w:pos="13740" w:leader="none"/>
           <w:tab w:val="left" w:pos="14656" w:leader="none"/>
         </w:tabs>
-        <w:spacing w:lineRule="auto" w:line="240" w:before="0" w:after="202"/>
+        <w:spacing w:lineRule="auto" w:line="240" w:before="0" w:after="173"/>
         <w:ind w:left="720"/>
         <w:rPr/>
       </w:pPr>
       <w:r>
         <w:rPr>
+          <w:rFonts w:eastAsia="Times New Roman" w:cs="Courier New" w:ascii="Courier New" w:hAnsi="Courier New"/>
+          <w:sz w:val="20"/>
+          <w:szCs w:val="20"/>
+        </w:rPr>
+        <w:t>snapcraft --debug --output build/</w:t>
+      </w:r>
+    </w:p>
+    <w:p>
+      <w:pPr>
+        <w:pStyle w:val="Normal"/>
+        <w:spacing w:lineRule="auto" w:line="240" w:before="0" w:after="173"/>
+        <w:ind w:left="720"/>
+        <w:rPr/>
+      </w:pPr>
+      <w:r>
+        <w:rPr>
+          <w:rFonts w:eastAsia="Times New Roman" w:cs="Segoe UI Emoji" w:ascii="Segoe UI Emoji" w:hAnsi="Segoe UI Emoji"/>
+          <w:sz w:val="24"/>
+          <w:szCs w:val="24"/>
+        </w:rPr>
+        <w:t>✅</w:t>
+      </w:r>
+      <w:r>
+        <w:rPr>
           <w:rFonts w:eastAsia="Times New Roman" w:cs="Times New Roman" w:ascii="Times New Roman" w:hAnsi="Times New Roman"/>
           <w:sz w:val="24"/>
           <w:szCs w:val="24"/>
         </w:rPr>
-        <w:t xml:space="preserve">(Use the actual filename generated in </w:t>
+        <w:t xml:space="preserve"> </w:t>
       </w:r>
       <w:r>
         <w:rPr>
@@ -607,15 +554,7 @@
           <w:sz w:val="24"/>
           <w:szCs w:val="24"/>
         </w:rPr>
-        <w:t>the project’s root folder</w:t>
-      </w:r>
-      <w:r>
-        <w:rPr>
-          <w:rFonts w:eastAsia="Times New Roman" w:cs="Times New Roman" w:ascii="Times New Roman" w:hAnsi="Times New Roman"/>
-          <w:sz w:val="24"/>
-          <w:szCs w:val="24"/>
-        </w:rPr>
-        <w:t>)</w:t>
+        <w:t>Make sure you have snapcraft.yaml file inside the snap folder and localpdf-studio.desktop file in your project’s root folder.</w:t>
       </w:r>
     </w:p>
     <w:p>
@@ -625,7 +564,7 @@
           <w:ilvl w:val="0"/>
           <w:numId w:val="2"/>
         </w:numPr>
-        <w:spacing w:lineRule="auto" w:line="240" w:before="0" w:after="202"/>
+        <w:spacing w:lineRule="auto" w:line="240" w:before="0" w:after="173"/>
         <w:rPr/>
       </w:pPr>
       <w:r>
@@ -636,7 +575,7 @@
           <w:sz w:val="24"/>
           <w:szCs w:val="24"/>
         </w:rPr>
-        <w:t>Reserve your Snap name (if new app):</w:t>
+        <w:t>Test the Snap locally:</w:t>
       </w:r>
     </w:p>
     <w:p>
@@ -661,7 +600,7 @@
           <w:tab w:val="left" w:pos="13740" w:leader="none"/>
           <w:tab w:val="left" w:pos="14656" w:leader="none"/>
         </w:tabs>
-        <w:spacing w:lineRule="auto" w:line="240" w:before="0" w:after="202"/>
+        <w:spacing w:lineRule="auto" w:line="240" w:before="0" w:after="173"/>
         <w:ind w:left="720"/>
         <w:rPr/>
       </w:pPr>
@@ -671,7 +610,23 @@
           <w:sz w:val="20"/>
           <w:szCs w:val="20"/>
         </w:rPr>
-        <w:t>snapcraft register localpdf-studio</w:t>
+        <w:t xml:space="preserve">sudo snap install </w:t>
+      </w:r>
+      <w:r>
+        <w:rPr>
+          <w:rFonts w:eastAsia="Times New Roman" w:cs="Courier New" w:ascii="Courier New" w:hAnsi="Courier New"/>
+          <w:sz w:val="20"/>
+          <w:szCs w:val="20"/>
+        </w:rPr>
+        <w:t>build/</w:t>
+      </w:r>
+      <w:r>
+        <w:rPr>
+          <w:rFonts w:eastAsia="Times New Roman" w:cs="Courier New" w:ascii="Courier New" w:hAnsi="Courier New"/>
+          <w:sz w:val="20"/>
+          <w:szCs w:val="20"/>
+        </w:rPr>
+        <w:t>localpdf-studio_0.0.6_amd64.snap --dangerous</w:t>
       </w:r>
     </w:p>
     <w:p>
@@ -696,7 +651,7 @@
           <w:tab w:val="left" w:pos="13740" w:leader="none"/>
           <w:tab w:val="left" w:pos="14656" w:leader="none"/>
         </w:tabs>
-        <w:spacing w:lineRule="auto" w:line="240" w:before="0" w:after="202"/>
+        <w:spacing w:lineRule="auto" w:line="240" w:before="0" w:after="173"/>
         <w:ind w:left="720"/>
         <w:rPr/>
       </w:pPr>
@@ -706,63 +661,7 @@
           <w:sz w:val="24"/>
           <w:szCs w:val="24"/>
         </w:rPr>
-        <w:t xml:space="preserve">Must match the </w:t>
-      </w:r>
-      <w:r>
-        <w:rPr>
-          <w:rFonts w:eastAsia="Times New Roman" w:cs="Courier New" w:ascii="Courier New" w:hAnsi="Courier New"/>
-          <w:sz w:val="20"/>
-          <w:szCs w:val="20"/>
-        </w:rPr>
-        <w:t>"name"</w:t>
-      </w:r>
-      <w:r>
-        <w:rPr>
-          <w:rFonts w:eastAsia="Times New Roman" w:cs="Times New Roman" w:ascii="Times New Roman" w:hAnsi="Times New Roman"/>
-          <w:sz w:val="24"/>
-          <w:szCs w:val="24"/>
-        </w:rPr>
-        <w:t xml:space="preserve"> in </w:t>
-      </w:r>
-      <w:r>
-        <w:rPr>
-          <w:rFonts w:eastAsia="Times New Roman" w:cs="Courier New" w:ascii="Courier New" w:hAnsi="Courier New"/>
-          <w:sz w:val="20"/>
-          <w:szCs w:val="20"/>
-        </w:rPr>
-        <w:t xml:space="preserve">package.json </w:t>
-      </w:r>
-      <w:r>
-        <w:rPr>
-          <w:rFonts w:eastAsia="Times New Roman" w:cs="Courier New" w:ascii="times new roman" w:hAnsi="times new roman"/>
-          <w:sz w:val="24"/>
-          <w:szCs w:val="20"/>
-        </w:rPr>
-        <w:t>and</w:t>
-      </w:r>
-      <w:r>
-        <w:rPr>
-          <w:rFonts w:eastAsia="Times New Roman" w:cs="Courier New" w:ascii="Courier New" w:hAnsi="Courier New"/>
-          <w:sz w:val="20"/>
-          <w:szCs w:val="20"/>
-        </w:rPr>
-        <w:t xml:space="preserve"> snapcraft.yaml </w:t>
-      </w:r>
-      <w:r>
-        <w:rPr>
-          <w:rFonts w:eastAsia="Times New Roman" w:cs="Courier New" w:ascii="times new roman" w:hAnsi="times new roman"/>
-          <w:sz w:val="24"/>
-          <w:szCs w:val="24"/>
-        </w:rPr>
-        <w:t>file</w:t>
-      </w:r>
-      <w:r>
-        <w:rPr>
-          <w:rFonts w:eastAsia="Times New Roman" w:cs="Times New Roman" w:ascii="times new roman" w:hAnsi="times new roman"/>
-          <w:sz w:val="24"/>
-          <w:szCs w:val="24"/>
-        </w:rPr>
-        <w:t>.</w:t>
+        <w:t>(Use the actual filename generated in the project’s root folder)</w:t>
       </w:r>
     </w:p>
     <w:p>
@@ -772,7 +671,7 @@
           <w:ilvl w:val="0"/>
           <w:numId w:val="2"/>
         </w:numPr>
-        <w:spacing w:lineRule="auto" w:line="240" w:before="0" w:after="202"/>
+        <w:spacing w:lineRule="auto" w:line="240" w:before="0" w:after="173"/>
         <w:rPr/>
       </w:pPr>
       <w:r>
@@ -783,7 +682,7 @@
           <w:sz w:val="24"/>
           <w:szCs w:val="24"/>
         </w:rPr>
-        <w:t>Login to Snapcraft:</w:t>
+        <w:t>Reserve your Snap name (if new app):</w:t>
       </w:r>
     </w:p>
     <w:p>
@@ -808,7 +707,7 @@
           <w:tab w:val="left" w:pos="13740" w:leader="none"/>
           <w:tab w:val="left" w:pos="14656" w:leader="none"/>
         </w:tabs>
-        <w:spacing w:lineRule="auto" w:line="240" w:before="0" w:after="202"/>
+        <w:spacing w:lineRule="auto" w:line="240" w:before="0" w:after="173"/>
         <w:ind w:left="720"/>
         <w:rPr/>
       </w:pPr>
@@ -818,28 +717,7 @@
           <w:sz w:val="20"/>
           <w:szCs w:val="20"/>
         </w:rPr>
-        <w:t>snapcraft login</w:t>
-      </w:r>
-    </w:p>
-    <w:p>
-      <w:pPr>
-        <w:pStyle w:val="Normal"/>
-        <w:numPr>
-          <w:ilvl w:val="0"/>
-          <w:numId w:val="2"/>
-        </w:numPr>
-        <w:spacing w:lineRule="auto" w:line="240" w:before="0" w:after="202"/>
-        <w:rPr/>
-      </w:pPr>
-      <w:r>
-        <w:rPr>
-          <w:rFonts w:eastAsia="Times New Roman" w:cs="Times New Roman" w:ascii="Times New Roman" w:hAnsi="Times New Roman"/>
-          <w:b/>
-          <w:bCs/>
-          <w:sz w:val="24"/>
-          <w:szCs w:val="24"/>
-        </w:rPr>
-        <w:t>Upload and release the Snap:</w:t>
+        <w:t>snapcraft register localpdf-studio</w:t>
       </w:r>
     </w:p>
     <w:p>
@@ -864,17 +742,33 @@
           <w:tab w:val="left" w:pos="13740" w:leader="none"/>
           <w:tab w:val="left" w:pos="14656" w:leader="none"/>
         </w:tabs>
-        <w:spacing w:lineRule="auto" w:line="240" w:before="0" w:after="202"/>
+        <w:spacing w:lineRule="auto" w:line="240" w:before="0" w:after="173"/>
         <w:ind w:left="720"/>
         <w:rPr/>
       </w:pPr>
+      <w:r>
+        <w:rPr>
+          <w:rFonts w:eastAsia="Times New Roman" w:cs="Times New Roman" w:ascii="Times New Roman" w:hAnsi="Times New Roman"/>
+          <w:sz w:val="24"/>
+          <w:szCs w:val="24"/>
+        </w:rPr>
+        <w:t xml:space="preserve">Must match the </w:t>
+      </w:r>
       <w:r>
         <w:rPr>
           <w:rFonts w:eastAsia="Times New Roman" w:cs="Courier New" w:ascii="Courier New" w:hAnsi="Courier New"/>
           <w:sz w:val="20"/>
           <w:szCs w:val="20"/>
         </w:rPr>
-        <w:t>snapcraft upload localpdf-studio_0.0.</w:t>
+        <w:t>"name"</w:t>
+      </w:r>
+      <w:r>
+        <w:rPr>
+          <w:rFonts w:eastAsia="Times New Roman" w:cs="Times New Roman" w:ascii="Times New Roman" w:hAnsi="Times New Roman"/>
+          <w:sz w:val="24"/>
+          <w:szCs w:val="24"/>
+        </w:rPr>
+        <w:t xml:space="preserve"> in </w:t>
       </w:r>
       <w:r>
         <w:rPr>
@@ -882,7 +776,15 @@
           <w:sz w:val="20"/>
           <w:szCs w:val="20"/>
         </w:rPr>
-        <w:t>6</w:t>
+        <w:t xml:space="preserve">package.json </w:t>
+      </w:r>
+      <w:r>
+        <w:rPr>
+          <w:rFonts w:eastAsia="Times New Roman" w:cs="Courier New" w:ascii="times new roman" w:hAnsi="times new roman"/>
+          <w:sz w:val="24"/>
+          <w:szCs w:val="20"/>
+        </w:rPr>
+        <w:t>and</w:t>
       </w:r>
       <w:r>
         <w:rPr>
@@ -890,7 +792,151 @@
           <w:sz w:val="20"/>
           <w:szCs w:val="20"/>
         </w:rPr>
-        <w:t>_amd64.snap --release=stable</w:t>
+        <w:t xml:space="preserve"> snapcraft.yaml </w:t>
+      </w:r>
+      <w:r>
+        <w:rPr>
+          <w:rFonts w:eastAsia="Times New Roman" w:cs="Courier New" w:ascii="times new roman" w:hAnsi="times new roman"/>
+          <w:sz w:val="24"/>
+          <w:szCs w:val="24"/>
+        </w:rPr>
+        <w:t>file</w:t>
+      </w:r>
+      <w:r>
+        <w:rPr>
+          <w:rFonts w:eastAsia="Times New Roman" w:cs="Times New Roman" w:ascii="times new roman" w:hAnsi="times new roman"/>
+          <w:sz w:val="24"/>
+          <w:szCs w:val="24"/>
+        </w:rPr>
+        <w:t>.</w:t>
+      </w:r>
+    </w:p>
+    <w:p>
+      <w:pPr>
+        <w:pStyle w:val="Normal"/>
+        <w:numPr>
+          <w:ilvl w:val="0"/>
+          <w:numId w:val="2"/>
+        </w:numPr>
+        <w:spacing w:lineRule="auto" w:line="240" w:before="0" w:after="173"/>
+        <w:rPr/>
+      </w:pPr>
+      <w:r>
+        <w:rPr>
+          <w:rFonts w:eastAsia="Times New Roman" w:cs="Times New Roman" w:ascii="Times New Roman" w:hAnsi="Times New Roman"/>
+          <w:b/>
+          <w:bCs/>
+          <w:sz w:val="24"/>
+          <w:szCs w:val="24"/>
+        </w:rPr>
+        <w:t>Login to Snapcraft:</w:t>
+      </w:r>
+    </w:p>
+    <w:p>
+      <w:pPr>
+        <w:pStyle w:val="Normal"/>
+        <w:tabs>
+          <w:tab w:val="clear" w:pos="720"/>
+          <w:tab w:val="left" w:pos="916" w:leader="none"/>
+          <w:tab w:val="left" w:pos="1832" w:leader="none"/>
+          <w:tab w:val="left" w:pos="2748" w:leader="none"/>
+          <w:tab w:val="left" w:pos="3664" w:leader="none"/>
+          <w:tab w:val="left" w:pos="4580" w:leader="none"/>
+          <w:tab w:val="left" w:pos="5496" w:leader="none"/>
+          <w:tab w:val="left" w:pos="6412" w:leader="none"/>
+          <w:tab w:val="left" w:pos="7328" w:leader="none"/>
+          <w:tab w:val="left" w:pos="8244" w:leader="none"/>
+          <w:tab w:val="left" w:pos="9160" w:leader="none"/>
+          <w:tab w:val="left" w:pos="10076" w:leader="none"/>
+          <w:tab w:val="left" w:pos="10992" w:leader="none"/>
+          <w:tab w:val="left" w:pos="11908" w:leader="none"/>
+          <w:tab w:val="left" w:pos="12824" w:leader="none"/>
+          <w:tab w:val="left" w:pos="13740" w:leader="none"/>
+          <w:tab w:val="left" w:pos="14656" w:leader="none"/>
+        </w:tabs>
+        <w:spacing w:lineRule="auto" w:line="240" w:before="0" w:after="173"/>
+        <w:ind w:left="720"/>
+        <w:rPr/>
+      </w:pPr>
+      <w:r>
+        <w:rPr>
+          <w:rFonts w:eastAsia="Times New Roman" w:cs="Courier New" w:ascii="Courier New" w:hAnsi="Courier New"/>
+          <w:sz w:val="20"/>
+          <w:szCs w:val="20"/>
+        </w:rPr>
+        <w:t>snapcraft login</w:t>
+      </w:r>
+    </w:p>
+    <w:p>
+      <w:pPr>
+        <w:pStyle w:val="Normal"/>
+        <w:numPr>
+          <w:ilvl w:val="0"/>
+          <w:numId w:val="2"/>
+        </w:numPr>
+        <w:spacing w:lineRule="auto" w:line="240" w:before="0" w:after="173"/>
+        <w:rPr/>
+      </w:pPr>
+      <w:r>
+        <w:rPr>
+          <w:rFonts w:eastAsia="Times New Roman" w:cs="Times New Roman" w:ascii="Times New Roman" w:hAnsi="Times New Roman"/>
+          <w:b/>
+          <w:bCs/>
+          <w:sz w:val="24"/>
+          <w:szCs w:val="24"/>
+        </w:rPr>
+        <w:t>Upload and release the Snap:</w:t>
+      </w:r>
+    </w:p>
+    <w:p>
+      <w:pPr>
+        <w:pStyle w:val="Normal"/>
+        <w:tabs>
+          <w:tab w:val="clear" w:pos="720"/>
+          <w:tab w:val="left" w:pos="916" w:leader="none"/>
+          <w:tab w:val="left" w:pos="1832" w:leader="none"/>
+          <w:tab w:val="left" w:pos="2748" w:leader="none"/>
+          <w:tab w:val="left" w:pos="3664" w:leader="none"/>
+          <w:tab w:val="left" w:pos="4580" w:leader="none"/>
+          <w:tab w:val="left" w:pos="5496" w:leader="none"/>
+          <w:tab w:val="left" w:pos="6412" w:leader="none"/>
+          <w:tab w:val="left" w:pos="7328" w:leader="none"/>
+          <w:tab w:val="left" w:pos="8244" w:leader="none"/>
+          <w:tab w:val="left" w:pos="9160" w:leader="none"/>
+          <w:tab w:val="left" w:pos="10076" w:leader="none"/>
+          <w:tab w:val="left" w:pos="10992" w:leader="none"/>
+          <w:tab w:val="left" w:pos="11908" w:leader="none"/>
+          <w:tab w:val="left" w:pos="12824" w:leader="none"/>
+          <w:tab w:val="left" w:pos="13740" w:leader="none"/>
+          <w:tab w:val="left" w:pos="14656" w:leader="none"/>
+        </w:tabs>
+        <w:spacing w:lineRule="auto" w:line="240" w:before="0" w:after="173"/>
+        <w:ind w:left="720"/>
+        <w:rPr/>
+      </w:pPr>
+      <w:r>
+        <w:rPr>
+          <w:rFonts w:eastAsia="Times New Roman" w:cs="Courier New" w:ascii="Courier New" w:hAnsi="Courier New"/>
+          <w:sz w:val="20"/>
+          <w:szCs w:val="20"/>
+        </w:rPr>
+        <w:t xml:space="preserve">snapcraft upload </w:t>
+      </w:r>
+      <w:r>
+        <w:rPr>
+          <w:rFonts w:eastAsia="Times New Roman" w:cs="Courier New" w:ascii="Courier New" w:hAnsi="Courier New"/>
+          <w:sz w:val="20"/>
+          <w:szCs w:val="20"/>
+        </w:rPr>
+        <w:t>build/</w:t>
+      </w:r>
+      <w:r>
+        <w:rPr>
+          <w:rFonts w:eastAsia="Times New Roman" w:cs="Courier New" w:ascii="Courier New" w:hAnsi="Courier New"/>
+          <w:sz w:val="20"/>
+          <w:szCs w:val="20"/>
+        </w:rPr>
+        <w:t>localpdf-studio_0.0.6_amd64.snap --release=stable</w:t>
       </w:r>
     </w:p>
     <w:sectPr>
@@ -1558,6 +1604,7 @@
     <w:qFormat/>
     <w:pPr>
       <w:widowControl/>
+      <w:suppressAutoHyphens w:val="true"/>
       <w:bidi w:val="0"/>
       <w:spacing w:lineRule="auto" w:line="259" w:before="0" w:after="160"/>
       <w:jc w:val="left"/>

</xml_diff>